<commit_message>
more playing with colors, needs to have a working randomizer...
</commit_message>
<xml_diff>
--- a/resources/ColorVals.docx
+++ b/resources/ColorVals.docx
@@ -90,10 +90,7 @@
         <w:t>250, 115, 30</w:t>
       </w:r>
     </w:p>
-    <w:p>
-      <w:bookmarkStart w:id="0" w:name="_GoBack"/>
-      <w:bookmarkEnd w:id="0"/>
-    </w:p>
+    <w:p/>
     <w:p>
       <w:r>
         <w:rPr>
@@ -175,6 +172,20 @@
         </w:rPr>
         <w:t>Night</w:t>
       </w:r>
+    </w:p>
+    <w:p>
+      <w:pPr>
+        <w:pStyle w:val="ListParagraph"/>
+        <w:numPr>
+          <w:ilvl w:val="0"/>
+          <w:numId w:val="1"/>
+        </w:numPr>
+      </w:pPr>
+      <w:r>
+        <w:t>5, 4, 4</w:t>
+      </w:r>
+      <w:bookmarkStart w:id="0" w:name="_GoBack"/>
+      <w:bookmarkEnd w:id="0"/>
     </w:p>
     <w:sectPr>
       <w:pgSz w:w="12240" w:h="15840"/>

</xml_diff>

<commit_message>
added night colors to play with.
</commit_message>
<xml_diff>
--- a/resources/ColorVals.docx
+++ b/resources/ColorVals.docx
@@ -172,20 +172,80 @@
         </w:rPr>
         <w:t>Night</w:t>
       </w:r>
-    </w:p>
-    <w:p>
-      <w:pPr>
-        <w:pStyle w:val="ListParagraph"/>
-        <w:numPr>
-          <w:ilvl w:val="0"/>
-          <w:numId w:val="1"/>
-        </w:numPr>
-      </w:pPr>
-      <w:r>
-        <w:t>5, 4, 4</w:t>
+      <w:r>
+        <w:rPr>
+          <w:b/>
+        </w:rPr>
+        <w:t xml:space="preserve"> – </w:t>
+      </w:r>
+      <w:r>
+        <w:rPr>
+          <w:i/>
+        </w:rPr>
+        <w:t>“night sky with the city skyline glow”</w:t>
+      </w:r>
+    </w:p>
+    <w:p>
+      <w:pPr>
+        <w:pStyle w:val="ListParagraph"/>
+        <w:numPr>
+          <w:ilvl w:val="0"/>
+          <w:numId w:val="1"/>
+        </w:numPr>
+      </w:pPr>
+      <w:r>
+        <w:t>209, 150, 150</w:t>
+      </w:r>
+    </w:p>
+    <w:p>
+      <w:pPr>
+        <w:pStyle w:val="ListParagraph"/>
+        <w:numPr>
+          <w:ilvl w:val="0"/>
+          <w:numId w:val="1"/>
+        </w:numPr>
+      </w:pPr>
+      <w:r>
+        <w:t>250, 115, 30</w:t>
       </w:r>
       <w:bookmarkStart w:id="0" w:name="_GoBack"/>
       <w:bookmarkEnd w:id="0"/>
+    </w:p>
+    <w:p>
+      <w:pPr>
+        <w:pStyle w:val="ListParagraph"/>
+        <w:numPr>
+          <w:ilvl w:val="0"/>
+          <w:numId w:val="1"/>
+        </w:numPr>
+      </w:pPr>
+      <w:r>
+        <w:t>245, 170, 100</w:t>
+      </w:r>
+    </w:p>
+    <w:p>
+      <w:pPr>
+        <w:pStyle w:val="ListParagraph"/>
+        <w:numPr>
+          <w:ilvl w:val="0"/>
+          <w:numId w:val="1"/>
+        </w:numPr>
+      </w:pPr>
+      <w:r>
+        <w:t>190, 170, 200</w:t>
+      </w:r>
+    </w:p>
+    <w:p>
+      <w:pPr>
+        <w:pStyle w:val="ListParagraph"/>
+        <w:numPr>
+          <w:ilvl w:val="0"/>
+          <w:numId w:val="1"/>
+        </w:numPr>
+      </w:pPr>
+      <w:r>
+        <w:t>135, 180, 245</w:t>
+      </w:r>
     </w:p>
     <w:sectPr>
       <w:pgSz w:w="12240" w:h="15840"/>

</xml_diff>

<commit_message>
changed one of the colors for night setting to more violet.
</commit_message>
<xml_diff>
--- a/resources/ColorVals.docx
+++ b/resources/ColorVals.docx
@@ -206,7 +206,16 @@
         </w:numPr>
       </w:pPr>
       <w:r>
-        <w:t>250, 115, 30</w:t>
+        <w:t xml:space="preserve">250, </w:t>
+      </w:r>
+      <w:r>
+        <w:t>30</w:t>
+      </w:r>
+      <w:r>
+        <w:t xml:space="preserve">, </w:t>
+      </w:r>
+      <w:r>
+        <w:t>220</w:t>
       </w:r>
       <w:bookmarkStart w:id="0" w:name="_GoBack"/>
       <w:bookmarkEnd w:id="0"/>

</xml_diff>

<commit_message>
updated the ColorVals word doc.
</commit_message>
<xml_diff>
--- a/resources/ColorVals.docx
+++ b/resources/ColorVals.docx
@@ -194,31 +194,34 @@
         </w:numPr>
       </w:pPr>
       <w:r>
-        <w:t>209, 150, 150</w:t>
-      </w:r>
-    </w:p>
-    <w:p>
-      <w:pPr>
-        <w:pStyle w:val="ListParagraph"/>
-        <w:numPr>
-          <w:ilvl w:val="0"/>
-          <w:numId w:val="1"/>
-        </w:numPr>
-      </w:pPr>
-      <w:r>
-        <w:t xml:space="preserve">250, </w:t>
-      </w:r>
-      <w:r>
-        <w:t>30</w:t>
-      </w:r>
-      <w:r>
-        <w:t xml:space="preserve">, </w:t>
-      </w:r>
-      <w:r>
-        <w:t>220</w:t>
+        <w:t>209, 150, 175</w:t>
+      </w:r>
+    </w:p>
+    <w:p>
+      <w:pPr>
+        <w:pStyle w:val="ListParagraph"/>
+        <w:numPr>
+          <w:ilvl w:val="0"/>
+          <w:numId w:val="1"/>
+        </w:numPr>
+      </w:pPr>
+      <w:r>
+        <w:t>190</w:t>
       </w:r>
       <w:bookmarkStart w:id="0" w:name="_GoBack"/>
       <w:bookmarkEnd w:id="0"/>
+      <w:r>
+        <w:t xml:space="preserve">, </w:t>
+      </w:r>
+      <w:r>
+        <w:t>15</w:t>
+      </w:r>
+      <w:r>
+        <w:t xml:space="preserve">, </w:t>
+      </w:r>
+      <w:r>
+        <w:t>240</w:t>
+      </w:r>
     </w:p>
     <w:p>
       <w:pPr>

</xml_diff>

<commit_message>
specified all the primary hues that the light resides to in each setting.
</commit_message>
<xml_diff>
--- a/resources/ColorVals.docx
+++ b/resources/ColorVals.docx
@@ -41,6 +41,21 @@
       <w:r>
         <w:t>209, 100, 39</w:t>
       </w:r>
+      <w:r>
+        <w:t xml:space="preserve"> </w:t>
+      </w:r>
+      <w:r>
+        <w:sym w:font="Wingdings" w:char="F0E0"/>
+      </w:r>
+      <w:r>
+        <w:t xml:space="preserve"> </w:t>
+      </w:r>
+      <w:r>
+        <w:rPr>
+          <w:u w:val="single"/>
+        </w:rPr>
+        <w:t>primary daylight hue</w:t>
+      </w:r>
     </w:p>
     <w:p>
       <w:pPr>
@@ -76,140 +91,197 @@
       </w:pPr>
       <w:r>
         <w:t>250, 150, 34</w:t>
-      </w:r>
-    </w:p>
-    <w:p>
-      <w:pPr>
-        <w:pStyle w:val="ListParagraph"/>
-        <w:numPr>
-          <w:ilvl w:val="0"/>
-          <w:numId w:val="1"/>
-        </w:numPr>
-      </w:pPr>
-      <w:r>
-        <w:t>250, 115, 30</w:t>
-      </w:r>
-    </w:p>
-    <w:p/>
-    <w:p>
-      <w:r>
-        <w:rPr>
-          <w:b/>
-        </w:rPr>
-        <w:t>Sunset</w:t>
-      </w:r>
-    </w:p>
-    <w:p>
-      <w:pPr>
-        <w:pStyle w:val="ListParagraph"/>
-        <w:numPr>
-          <w:ilvl w:val="0"/>
-          <w:numId w:val="1"/>
-        </w:numPr>
-      </w:pPr>
-      <w:r>
-        <w:t>245, 90, 20</w:t>
-      </w:r>
-    </w:p>
-    <w:p>
-      <w:pPr>
-        <w:pStyle w:val="ListParagraph"/>
-        <w:numPr>
-          <w:ilvl w:val="0"/>
-          <w:numId w:val="1"/>
-        </w:numPr>
-      </w:pPr>
-      <w:r>
-        <w:t>245, 60, 20</w:t>
-      </w:r>
-    </w:p>
-    <w:p>
-      <w:pPr>
-        <w:pStyle w:val="ListParagraph"/>
-        <w:numPr>
-          <w:ilvl w:val="0"/>
-          <w:numId w:val="1"/>
-        </w:numPr>
-      </w:pPr>
-      <w:r>
-        <w:t>245, 55, 15</w:t>
-      </w:r>
-    </w:p>
-    <w:p>
-      <w:pPr>
-        <w:pStyle w:val="ListParagraph"/>
-        <w:numPr>
-          <w:ilvl w:val="0"/>
-          <w:numId w:val="1"/>
-        </w:numPr>
-      </w:pPr>
-      <w:r>
-        <w:t>200, 40, 5</w:t>
-      </w:r>
-    </w:p>
-    <w:p>
-      <w:pPr>
-        <w:pStyle w:val="ListParagraph"/>
-        <w:numPr>
-          <w:ilvl w:val="0"/>
-          <w:numId w:val="1"/>
-        </w:numPr>
-      </w:pPr>
-      <w:r>
-        <w:t>245, 25, 5</w:t>
-      </w:r>
-    </w:p>
-    <w:p/>
-    <w:p>
-      <w:pPr>
-        <w:rPr>
-          <w:b/>
-        </w:rPr>
-      </w:pPr>
-      <w:r>
-        <w:rPr>
-          <w:b/>
-        </w:rPr>
-        <w:t>Night</w:t>
-      </w:r>
-      <w:r>
-        <w:rPr>
-          <w:b/>
-        </w:rPr>
-        <w:t xml:space="preserve"> – </w:t>
-      </w:r>
-      <w:r>
-        <w:rPr>
-          <w:i/>
-        </w:rPr>
-        <w:t>“night sky with the city skyline glow”</w:t>
-      </w:r>
-    </w:p>
-    <w:p>
-      <w:pPr>
-        <w:pStyle w:val="ListParagraph"/>
-        <w:numPr>
-          <w:ilvl w:val="0"/>
-          <w:numId w:val="1"/>
-        </w:numPr>
-      </w:pPr>
-      <w:r>
-        <w:t>209, 150, 175</w:t>
-      </w:r>
-    </w:p>
-    <w:p>
-      <w:pPr>
-        <w:pStyle w:val="ListParagraph"/>
-        <w:numPr>
-          <w:ilvl w:val="0"/>
-          <w:numId w:val="1"/>
-        </w:numPr>
-      </w:pPr>
-      <w:r>
-        <w:t>190</w:t>
       </w:r>
       <w:bookmarkStart w:id="0" w:name="_GoBack"/>
       <w:bookmarkEnd w:id="0"/>
+    </w:p>
+    <w:p>
+      <w:pPr>
+        <w:pStyle w:val="ListParagraph"/>
+        <w:numPr>
+          <w:ilvl w:val="0"/>
+          <w:numId w:val="1"/>
+        </w:numPr>
+      </w:pPr>
+      <w:r>
+        <w:t>250, 115, 30</w:t>
+      </w:r>
+    </w:p>
+    <w:p/>
+    <w:p>
+      <w:r>
+        <w:rPr>
+          <w:b/>
+        </w:rPr>
+        <w:t>Sunset</w:t>
+      </w:r>
+    </w:p>
+    <w:p>
+      <w:pPr>
+        <w:pStyle w:val="ListParagraph"/>
+        <w:numPr>
+          <w:ilvl w:val="0"/>
+          <w:numId w:val="1"/>
+        </w:numPr>
+        <w:rPr>
+          <w:u w:val="single"/>
+        </w:rPr>
+      </w:pPr>
+      <w:r>
+        <w:t>245, 90, 20</w:t>
+      </w:r>
+      <w:r>
+        <w:t xml:space="preserve"> </w:t>
+      </w:r>
+      <w:r>
+        <w:sym w:font="Wingdings" w:char="F0E0"/>
+      </w:r>
+      <w:r>
+        <w:t xml:space="preserve"> </w:t>
+      </w:r>
+      <w:r>
+        <w:rPr>
+          <w:u w:val="single"/>
+        </w:rPr>
+        <w:t xml:space="preserve">primary </w:t>
+      </w:r>
+      <w:r>
+        <w:rPr>
+          <w:u w:val="single"/>
+        </w:rPr>
+        <w:t>sunset</w:t>
+      </w:r>
+      <w:r>
+        <w:rPr>
+          <w:u w:val="single"/>
+        </w:rPr>
+        <w:t xml:space="preserve"> hue</w:t>
+      </w:r>
+    </w:p>
+    <w:p>
+      <w:pPr>
+        <w:pStyle w:val="ListParagraph"/>
+        <w:numPr>
+          <w:ilvl w:val="0"/>
+          <w:numId w:val="1"/>
+        </w:numPr>
+      </w:pPr>
+      <w:r>
+        <w:t>245, 60, 20</w:t>
+      </w:r>
+    </w:p>
+    <w:p>
+      <w:pPr>
+        <w:pStyle w:val="ListParagraph"/>
+        <w:numPr>
+          <w:ilvl w:val="0"/>
+          <w:numId w:val="1"/>
+        </w:numPr>
+      </w:pPr>
+      <w:r>
+        <w:t>245, 55, 15</w:t>
+      </w:r>
+    </w:p>
+    <w:p>
+      <w:pPr>
+        <w:pStyle w:val="ListParagraph"/>
+        <w:numPr>
+          <w:ilvl w:val="0"/>
+          <w:numId w:val="1"/>
+        </w:numPr>
+      </w:pPr>
+      <w:r>
+        <w:t>200, 40, 5</w:t>
+      </w:r>
+    </w:p>
+    <w:p>
+      <w:pPr>
+        <w:pStyle w:val="ListParagraph"/>
+        <w:numPr>
+          <w:ilvl w:val="0"/>
+          <w:numId w:val="1"/>
+        </w:numPr>
+      </w:pPr>
+      <w:r>
+        <w:t>245, 25, 5</w:t>
+      </w:r>
+    </w:p>
+    <w:p/>
+    <w:p>
+      <w:pPr>
+        <w:rPr>
+          <w:b/>
+        </w:rPr>
+      </w:pPr>
+      <w:r>
+        <w:rPr>
+          <w:b/>
+        </w:rPr>
+        <w:t>Night</w:t>
+      </w:r>
+      <w:r>
+        <w:rPr>
+          <w:b/>
+        </w:rPr>
+        <w:t xml:space="preserve"> – </w:t>
+      </w:r>
+      <w:r>
+        <w:rPr>
+          <w:i/>
+        </w:rPr>
+        <w:t>“night sky with the city skyline glow”</w:t>
+      </w:r>
+    </w:p>
+    <w:p>
+      <w:pPr>
+        <w:pStyle w:val="ListParagraph"/>
+        <w:numPr>
+          <w:ilvl w:val="0"/>
+          <w:numId w:val="1"/>
+        </w:numPr>
+      </w:pPr>
+      <w:r>
+        <w:t>209, 150, 175</w:t>
+      </w:r>
+      <w:r>
+        <w:t xml:space="preserve"> </w:t>
+      </w:r>
+      <w:r>
+        <w:sym w:font="Wingdings" w:char="F0E0"/>
+      </w:r>
+      <w:r>
+        <w:t xml:space="preserve"> </w:t>
+      </w:r>
+      <w:r>
+        <w:rPr>
+          <w:u w:val="single"/>
+        </w:rPr>
+        <w:t xml:space="preserve">primary </w:t>
+      </w:r>
+      <w:r>
+        <w:rPr>
+          <w:u w:val="single"/>
+        </w:rPr>
+        <w:t>night</w:t>
+      </w:r>
+      <w:r>
+        <w:rPr>
+          <w:u w:val="single"/>
+        </w:rPr>
+        <w:t xml:space="preserve"> hue</w:t>
+      </w:r>
+    </w:p>
+    <w:p>
+      <w:pPr>
+        <w:pStyle w:val="ListParagraph"/>
+        <w:numPr>
+          <w:ilvl w:val="0"/>
+          <w:numId w:val="1"/>
+        </w:numPr>
+      </w:pPr>
+      <w:r>
+        <w:t>190</w:t>
+      </w:r>
       <w:r>
         <w:t xml:space="preserve">, </w:t>
       </w:r>

</xml_diff>